<commit_message>
Added Delete for Paper_files, Pagination, Placed Chat Page Button for Admin
</commit_message>
<xml_diff>
--- a/Document.docx
+++ b/Document.docx
@@ -260,16 +260,8 @@
         <w:rPr>
           <w:lang w:val="en-US"/>
         </w:rPr>
-        <w:t xml:space="preserve"> for water and </w:t>
-      </w:r>
-      <w:proofErr w:type="spellStart"/>
-      <w:r>
-        <w:rPr>
-          <w:lang w:val="en-US"/>
-        </w:rPr>
-        <w:t>elec</w:t>
-      </w:r>
-      <w:proofErr w:type="spellEnd"/>
+        <w:t xml:space="preserve"> for water and elec</w:t>
+      </w:r>
       <w:r>
         <w:rPr>
           <w:lang w:val="en-US"/>
@@ -341,14 +333,18 @@
           <w:lang w:val="en-US"/>
         </w:rPr>
       </w:pPr>
-      <w:proofErr w:type="spellStart"/>
       <w:r>
         <w:rPr>
           <w:lang w:val="en-US"/>
         </w:rPr>
         <w:t>Notif</w:t>
       </w:r>
-      <w:proofErr w:type="spellEnd"/>
+      <w:r>
+        <w:rPr>
+          <w:lang w:val="en-US"/>
+        </w:rPr>
+        <w:t xml:space="preserve"> - None</w:t>
+      </w:r>
     </w:p>
     <w:p>
       <w:pPr>
@@ -362,6 +358,12 @@
         </w:rPr>
         <w:t>Payments</w:t>
       </w:r>
+      <w:r>
+        <w:rPr>
+          <w:lang w:val="en-US"/>
+        </w:rPr>
+        <w:t xml:space="preserve"> – Probly Done</w:t>
+      </w:r>
     </w:p>
     <w:p>
       <w:pPr>
@@ -375,6 +377,12 @@
         </w:rPr>
         <w:t>History</w:t>
       </w:r>
+      <w:r>
+        <w:rPr>
+          <w:lang w:val="en-US"/>
+        </w:rPr>
+        <w:t xml:space="preserve"> - None</w:t>
+      </w:r>
     </w:p>
     <w:p>
       <w:pPr>
@@ -388,6 +396,12 @@
         </w:rPr>
         <w:t>Paper</w:t>
       </w:r>
+      <w:r>
+        <w:rPr>
+          <w:lang w:val="en-US"/>
+        </w:rPr>
+        <w:t xml:space="preserve"> - Semidone</w:t>
+      </w:r>
     </w:p>
     <w:p>
       <w:pPr>
@@ -400,6 +414,56 @@
           <w:lang w:val="en-US"/>
         </w:rPr>
         <w:t>Messages/Chat</w:t>
+      </w:r>
+      <w:r>
+        <w:rPr>
+          <w:lang w:val="en-US"/>
+        </w:rPr>
+        <w:t xml:space="preserve"> </w:t>
+      </w:r>
+      <w:r>
+        <w:rPr>
+          <w:lang w:val="en-US"/>
+        </w:rPr>
+        <w:t>–</w:t>
+      </w:r>
+      <w:r>
+        <w:rPr>
+          <w:lang w:val="en-US"/>
+        </w:rPr>
+        <w:t xml:space="preserve"> Done</w:t>
+      </w:r>
+      <w:r>
+        <w:rPr>
+          <w:lang w:val="en-US"/>
+        </w:rPr>
+        <w:br/>
+        <w:t xml:space="preserve">SMS </w:t>
+      </w:r>
+      <w:r>
+        <w:rPr>
+          <w:lang w:val="en-US"/>
+        </w:rPr>
+        <w:t>–</w:t>
+      </w:r>
+      <w:r>
+        <w:rPr>
+          <w:lang w:val="en-US"/>
+        </w:rPr>
+        <w:t xml:space="preserve"> None</w:t>
+      </w:r>
+    </w:p>
+    <w:p>
+      <w:pPr>
+        <w:rPr>
+          <w:lang w:val="en-US"/>
+        </w:rPr>
+      </w:pPr>
+      <w:r>
+        <w:rPr>
+          <w:lang w:val="en-US"/>
+        </w:rPr>
+        <w:t>Email - None</w:t>
       </w:r>
     </w:p>
     <w:p>

</xml_diff>